<commit_message>
QdC - Abstract - Documentazione
È stato modificato leggermente il QdC così da avere una versione finale; Creato il file Abstract e finito; Create cartelle aggiuntive;
</commit_message>
<xml_diff>
--- a/01_QdC/QdC-EvacuazioneVR.docx
+++ b/01_QdC/QdC-EvacuazioneVR.docx
@@ -1361,8 +1361,6 @@
               </w:rPr>
               <w:t>i lezione da</w:t>
             </w:r>
-            <w:bookmarkStart w:id="2" w:name="_GoBack"/>
-            <w:bookmarkEnd w:id="2"/>
             <w:r>
               <w:rPr>
                 <w:rFonts w:cstheme="minorHAnsi"/>
@@ -1395,8 +1393,8 @@
                 <w:lang w:val="it-IT" w:eastAsia="fr-FR"/>
               </w:rPr>
             </w:pPr>
-            <w:bookmarkStart w:id="3" w:name="OLE_LINK7"/>
-            <w:bookmarkStart w:id="4" w:name="OLE_LINK8"/>
+            <w:bookmarkStart w:id="2" w:name="OLE_LINK7"/>
+            <w:bookmarkStart w:id="3" w:name="OLE_LINK8"/>
             <w:r>
               <w:rPr>
                 <w:rFonts w:eastAsia="Times New Roman" w:cstheme="minorHAnsi"/>
@@ -1405,8 +1403,8 @@
               </w:rPr>
               <w:t>Pianificazione</w:t>
             </w:r>
+            <w:bookmarkEnd w:id="2"/>
             <w:bookmarkEnd w:id="3"/>
-            <w:bookmarkEnd w:id="4"/>
             <w:r>
               <w:rPr>
                 <w:rFonts w:eastAsia="Times New Roman" w:cstheme="minorHAnsi"/>
@@ -2373,15 +2371,301 @@
           <w:rFonts w:asciiTheme="minorHAnsi" w:hAnsiTheme="minorHAnsi" w:cstheme="minorHAnsi"/>
           <w:lang w:val="it-IT"/>
         </w:rPr>
-        <w:t xml:space="preserve">1 </w:t>
-      </w:r>
-      <w:r>
-        <w:rPr>
-          <w:rFonts w:asciiTheme="minorHAnsi" w:hAnsiTheme="minorHAnsi" w:cstheme="minorHAnsi"/>
-          <w:lang w:val="it-IT"/>
-        </w:rPr>
-        <w:t>PC</w:t>
-      </w:r>
+        <w:t xml:space="preserve">Caratteristiche Meta </w:t>
+      </w:r>
+      <w:proofErr w:type="spellStart"/>
+      <w:r>
+        <w:rPr>
+          <w:rFonts w:asciiTheme="minorHAnsi" w:hAnsiTheme="minorHAnsi" w:cstheme="minorHAnsi"/>
+          <w:lang w:val="it-IT"/>
+        </w:rPr>
+        <w:t>Quest</w:t>
+      </w:r>
+      <w:proofErr w:type="spellEnd"/>
+      <w:r>
+        <w:rPr>
+          <w:rFonts w:asciiTheme="minorHAnsi" w:hAnsiTheme="minorHAnsi" w:cstheme="minorHAnsi"/>
+          <w:lang w:val="it-IT"/>
+        </w:rPr>
+        <w:t xml:space="preserve"> 3:</w:t>
+      </w:r>
+    </w:p>
+    <w:p>
+      <w:pPr>
+        <w:pStyle w:val="Corpotesto"/>
+        <w:spacing w:after="0"/>
+        <w:ind w:left="426"/>
+        <w:rPr>
+          <w:rFonts w:asciiTheme="minorHAnsi" w:hAnsiTheme="minorHAnsi" w:cstheme="minorHAnsi"/>
+          <w:lang w:val="it-IT"/>
+        </w:rPr>
+      </w:pPr>
+      <w:r>
+        <w:rPr>
+          <w:rFonts w:asciiTheme="minorHAnsi" w:hAnsiTheme="minorHAnsi" w:cstheme="minorHAnsi"/>
+          <w:lang w:val="it-IT"/>
+        </w:rPr>
+        <w:t>Sistema Operativo: Meta Horizon OS</w:t>
+      </w:r>
+    </w:p>
+    <w:p>
+      <w:pPr>
+        <w:pStyle w:val="Corpotesto"/>
+        <w:spacing w:after="0"/>
+        <w:ind w:left="426"/>
+        <w:rPr>
+          <w:rFonts w:asciiTheme="minorHAnsi" w:hAnsiTheme="minorHAnsi" w:cstheme="minorHAnsi"/>
+          <w:lang w:val="it-IT"/>
+        </w:rPr>
+      </w:pPr>
+      <w:r>
+        <w:rPr>
+          <w:rFonts w:asciiTheme="minorHAnsi" w:hAnsiTheme="minorHAnsi" w:cstheme="minorHAnsi"/>
+          <w:lang w:val="it-IT"/>
+        </w:rPr>
+        <w:t xml:space="preserve">Versione: v72 </w:t>
+      </w:r>
+    </w:p>
+    <w:p>
+      <w:pPr>
+        <w:pStyle w:val="Corpotesto"/>
+        <w:spacing w:after="0"/>
+        <w:ind w:left="426"/>
+        <w:rPr>
+          <w:rFonts w:asciiTheme="minorHAnsi" w:hAnsiTheme="minorHAnsi" w:cstheme="minorHAnsi"/>
+          <w:lang w:val="it-IT"/>
+        </w:rPr>
+      </w:pPr>
+      <w:r>
+        <w:rPr>
+          <w:rFonts w:asciiTheme="minorHAnsi" w:hAnsiTheme="minorHAnsi" w:cstheme="minorHAnsi"/>
+          <w:lang w:val="it-IT"/>
+        </w:rPr>
+        <w:t>RAM: 512GB</w:t>
+      </w:r>
+    </w:p>
+    <w:p>
+      <w:pPr>
+        <w:pStyle w:val="Corpotesto"/>
+        <w:spacing w:after="0"/>
+        <w:ind w:left="426"/>
+        <w:rPr>
+          <w:rFonts w:asciiTheme="minorHAnsi" w:hAnsiTheme="minorHAnsi" w:cstheme="minorHAnsi"/>
+          <w:lang w:val="it-IT"/>
+        </w:rPr>
+      </w:pPr>
+    </w:p>
+    <w:p>
+      <w:pPr>
+        <w:pStyle w:val="Corpotesto"/>
+        <w:spacing w:after="0"/>
+        <w:ind w:left="426"/>
+        <w:rPr>
+          <w:rFonts w:asciiTheme="minorHAnsi" w:hAnsiTheme="minorHAnsi" w:cstheme="minorHAnsi"/>
+          <w:lang w:val="it-IT"/>
+        </w:rPr>
+      </w:pPr>
+      <w:r>
+        <w:rPr>
+          <w:rFonts w:asciiTheme="minorHAnsi" w:hAnsiTheme="minorHAnsi" w:cstheme="minorHAnsi"/>
+          <w:lang w:val="it-IT"/>
+        </w:rPr>
+        <w:t>Caratteristiche PC Scolastico:</w:t>
+      </w:r>
+    </w:p>
+    <w:p>
+      <w:pPr>
+        <w:pStyle w:val="Corpotesto"/>
+        <w:spacing w:after="0"/>
+        <w:ind w:left="426"/>
+        <w:rPr>
+          <w:rFonts w:asciiTheme="minorHAnsi" w:hAnsiTheme="minorHAnsi" w:cstheme="minorHAnsi"/>
+          <w:lang w:val="it-IT"/>
+        </w:rPr>
+      </w:pPr>
+      <w:r>
+        <w:rPr>
+          <w:rFonts w:asciiTheme="minorHAnsi" w:hAnsiTheme="minorHAnsi" w:cstheme="minorHAnsi"/>
+          <w:lang w:val="it-IT"/>
+        </w:rPr>
+        <w:t>Nome PC: 427-01</w:t>
+      </w:r>
+    </w:p>
+    <w:p>
+      <w:pPr>
+        <w:pStyle w:val="Corpotesto"/>
+        <w:spacing w:after="0"/>
+        <w:ind w:left="426"/>
+        <w:rPr>
+          <w:rFonts w:asciiTheme="minorHAnsi" w:hAnsiTheme="minorHAnsi" w:cstheme="minorHAnsi"/>
+          <w:lang w:val="it-IT"/>
+        </w:rPr>
+      </w:pPr>
+      <w:r>
+        <w:rPr>
+          <w:rFonts w:asciiTheme="minorHAnsi" w:hAnsiTheme="minorHAnsi" w:cstheme="minorHAnsi"/>
+          <w:lang w:val="it-IT"/>
+        </w:rPr>
+        <w:t>Nome completo: 427-01.CPT.local</w:t>
+      </w:r>
+    </w:p>
+    <w:p>
+      <w:pPr>
+        <w:pStyle w:val="Corpotesto"/>
+        <w:spacing w:after="0"/>
+        <w:ind w:left="426"/>
+        <w:rPr>
+          <w:rFonts w:asciiTheme="minorHAnsi" w:hAnsiTheme="minorHAnsi" w:cstheme="minorHAnsi"/>
+          <w:lang w:val="it-IT"/>
+        </w:rPr>
+      </w:pPr>
+      <w:r>
+        <w:rPr>
+          <w:rFonts w:asciiTheme="minorHAnsi" w:hAnsiTheme="minorHAnsi" w:cstheme="minorHAnsi"/>
+          <w:lang w:val="it-IT"/>
+        </w:rPr>
+        <w:t xml:space="preserve">Processore: Intel® </w:t>
+      </w:r>
+      <w:proofErr w:type="gramStart"/>
+      <w:r>
+        <w:rPr>
+          <w:rFonts w:asciiTheme="minorHAnsi" w:hAnsiTheme="minorHAnsi" w:cstheme="minorHAnsi"/>
+          <w:lang w:val="it-IT"/>
+        </w:rPr>
+        <w:t>Core(</w:t>
+      </w:r>
+      <w:proofErr w:type="gramEnd"/>
+      <w:r>
+        <w:rPr>
+          <w:rFonts w:asciiTheme="minorHAnsi" w:hAnsiTheme="minorHAnsi" w:cstheme="minorHAnsi"/>
+          <w:lang w:val="it-IT"/>
+        </w:rPr>
+        <w:t xml:space="preserve">TM) i7-9700 CPU @ 3.00GHz </w:t>
+      </w:r>
+      <w:proofErr w:type="spellStart"/>
+      <w:r>
+        <w:rPr>
+          <w:rFonts w:asciiTheme="minorHAnsi" w:hAnsiTheme="minorHAnsi" w:cstheme="minorHAnsi"/>
+          <w:lang w:val="it-IT"/>
+        </w:rPr>
+        <w:t>3.00GHz</w:t>
+      </w:r>
+      <w:proofErr w:type="spellEnd"/>
+    </w:p>
+    <w:p>
+      <w:pPr>
+        <w:pStyle w:val="Corpotesto"/>
+        <w:spacing w:after="0"/>
+        <w:ind w:left="426"/>
+        <w:rPr>
+          <w:rFonts w:asciiTheme="minorHAnsi" w:hAnsiTheme="minorHAnsi" w:cstheme="minorHAnsi"/>
+          <w:lang w:val="it-IT"/>
+        </w:rPr>
+      </w:pPr>
+      <w:r>
+        <w:rPr>
+          <w:rFonts w:asciiTheme="minorHAnsi" w:hAnsiTheme="minorHAnsi" w:cstheme="minorHAnsi"/>
+          <w:lang w:val="it-IT"/>
+        </w:rPr>
+        <w:t>RAM installata: 32.0GB (31.8GB utilizzabile)</w:t>
+      </w:r>
+    </w:p>
+    <w:p>
+      <w:pPr>
+        <w:pStyle w:val="Corpotesto"/>
+        <w:spacing w:after="0"/>
+        <w:ind w:left="426"/>
+        <w:rPr>
+          <w:rFonts w:asciiTheme="minorHAnsi" w:hAnsiTheme="minorHAnsi" w:cstheme="minorHAnsi"/>
+          <w:lang w:val="it-IT"/>
+        </w:rPr>
+      </w:pPr>
+      <w:r>
+        <w:rPr>
+          <w:rFonts w:asciiTheme="minorHAnsi" w:hAnsiTheme="minorHAnsi" w:cstheme="minorHAnsi"/>
+          <w:lang w:val="it-IT"/>
+        </w:rPr>
+        <w:t xml:space="preserve">Scheda video: NVIDIA </w:t>
+      </w:r>
+      <w:proofErr w:type="spellStart"/>
+      <w:r>
+        <w:rPr>
+          <w:rFonts w:asciiTheme="minorHAnsi" w:hAnsiTheme="minorHAnsi" w:cstheme="minorHAnsi"/>
+          <w:lang w:val="it-IT"/>
+        </w:rPr>
+        <w:t>GeForce</w:t>
+      </w:r>
+      <w:proofErr w:type="spellEnd"/>
+      <w:r>
+        <w:rPr>
+          <w:rFonts w:asciiTheme="minorHAnsi" w:hAnsiTheme="minorHAnsi" w:cstheme="minorHAnsi"/>
+          <w:lang w:val="it-IT"/>
+        </w:rPr>
+        <w:t xml:space="preserve"> RTX 2060</w:t>
+      </w:r>
+    </w:p>
+    <w:p>
+      <w:pPr>
+        <w:pStyle w:val="Corpotesto"/>
+        <w:spacing w:after="0"/>
+        <w:ind w:left="426"/>
+        <w:rPr>
+          <w:rFonts w:asciiTheme="minorHAnsi" w:hAnsiTheme="minorHAnsi" w:cstheme="minorHAnsi"/>
+          <w:lang w:val="it-IT"/>
+        </w:rPr>
+      </w:pPr>
+      <w:r>
+        <w:rPr>
+          <w:rFonts w:asciiTheme="minorHAnsi" w:hAnsiTheme="minorHAnsi" w:cstheme="minorHAnsi"/>
+          <w:lang w:val="it-IT"/>
+        </w:rPr>
+        <w:t>Tipo sistema: Sistema operativo a 64bit, processore basato su x64</w:t>
+      </w:r>
+    </w:p>
+    <w:p>
+      <w:pPr>
+        <w:pStyle w:val="Corpotesto"/>
+        <w:spacing w:after="0"/>
+        <w:ind w:left="426"/>
+        <w:rPr>
+          <w:rFonts w:asciiTheme="minorHAnsi" w:hAnsiTheme="minorHAnsi" w:cstheme="minorHAnsi"/>
+          <w:lang w:val="it-IT"/>
+        </w:rPr>
+      </w:pPr>
+      <w:r>
+        <w:rPr>
+          <w:rFonts w:asciiTheme="minorHAnsi" w:hAnsiTheme="minorHAnsi" w:cstheme="minorHAnsi"/>
+          <w:lang w:val="it-IT"/>
+        </w:rPr>
+        <w:t xml:space="preserve">Edizione: Windows 10 </w:t>
+      </w:r>
+      <w:proofErr w:type="spellStart"/>
+      <w:r>
+        <w:rPr>
+          <w:rFonts w:asciiTheme="minorHAnsi" w:hAnsiTheme="minorHAnsi" w:cstheme="minorHAnsi"/>
+          <w:lang w:val="it-IT"/>
+        </w:rPr>
+        <w:t>Education</w:t>
+      </w:r>
+      <w:proofErr w:type="spellEnd"/>
+      <w:r>
+        <w:rPr>
+          <w:rFonts w:asciiTheme="minorHAnsi" w:hAnsiTheme="minorHAnsi" w:cstheme="minorHAnsi"/>
+          <w:lang w:val="it-IT"/>
+        </w:rPr>
+        <w:t>, versione 22H2</w:t>
+      </w:r>
+    </w:p>
+    <w:p>
+      <w:pPr>
+        <w:pStyle w:val="Corpotesto"/>
+        <w:spacing w:after="0"/>
+        <w:ind w:left="426"/>
+        <w:rPr>
+          <w:rFonts w:asciiTheme="minorHAnsi" w:hAnsiTheme="minorHAnsi" w:cstheme="minorHAnsi"/>
+          <w:lang w:val="it-IT"/>
+        </w:rPr>
+      </w:pPr>
       <w:r>
         <w:rPr>
           <w:rFonts w:asciiTheme="minorHAnsi" w:hAnsiTheme="minorHAnsi" w:cstheme="minorHAnsi"/>
@@ -2389,6 +2673,126 @@
         </w:rPr>
         <w:br/>
       </w:r>
+      <w:proofErr w:type="spellStart"/>
+      <w:r>
+        <w:rPr>
+          <w:rFonts w:asciiTheme="minorHAnsi" w:hAnsiTheme="minorHAnsi" w:cstheme="minorHAnsi"/>
+          <w:lang w:val="it-IT"/>
+        </w:rPr>
+        <w:t>Unity</w:t>
+      </w:r>
+      <w:proofErr w:type="spellEnd"/>
+      <w:r>
+        <w:rPr>
+          <w:rFonts w:asciiTheme="minorHAnsi" w:hAnsiTheme="minorHAnsi" w:cstheme="minorHAnsi"/>
+          <w:lang w:val="it-IT"/>
+        </w:rPr>
+        <w:t xml:space="preserve"> </w:t>
+      </w:r>
+      <w:proofErr w:type="spellStart"/>
+      <w:r>
+        <w:rPr>
+          <w:rFonts w:asciiTheme="minorHAnsi" w:hAnsiTheme="minorHAnsi" w:cstheme="minorHAnsi"/>
+          <w:lang w:val="it-IT"/>
+        </w:rPr>
+        <w:t>Hub</w:t>
+      </w:r>
+      <w:proofErr w:type="spellEnd"/>
+      <w:r>
+        <w:rPr>
+          <w:rFonts w:asciiTheme="minorHAnsi" w:hAnsiTheme="minorHAnsi" w:cstheme="minorHAnsi"/>
+          <w:lang w:val="it-IT"/>
+        </w:rPr>
+        <w:t xml:space="preserve"> 3.8.0</w:t>
+      </w:r>
+      <w:r>
+        <w:rPr>
+          <w:rFonts w:asciiTheme="minorHAnsi" w:hAnsiTheme="minorHAnsi" w:cstheme="minorHAnsi"/>
+          <w:lang w:val="it-IT"/>
+        </w:rPr>
+        <w:br/>
+      </w:r>
+      <w:proofErr w:type="spellStart"/>
+      <w:r>
+        <w:rPr>
+          <w:rFonts w:asciiTheme="minorHAnsi" w:hAnsiTheme="minorHAnsi" w:cstheme="minorHAnsi"/>
+          <w:lang w:val="it-IT"/>
+        </w:rPr>
+        <w:t>Unity</w:t>
+      </w:r>
+      <w:proofErr w:type="spellEnd"/>
+      <w:r>
+        <w:rPr>
+          <w:rFonts w:asciiTheme="minorHAnsi" w:hAnsiTheme="minorHAnsi" w:cstheme="minorHAnsi"/>
+          <w:lang w:val="it-IT"/>
+        </w:rPr>
+        <w:t xml:space="preserve"> 6 (60000.0.35f1)</w:t>
+      </w:r>
+    </w:p>
+    <w:p>
+      <w:pPr>
+        <w:pStyle w:val="Corpotesto"/>
+        <w:spacing w:after="0"/>
+        <w:ind w:left="426"/>
+        <w:rPr>
+          <w:rFonts w:asciiTheme="minorHAnsi" w:hAnsiTheme="minorHAnsi" w:cstheme="minorHAnsi"/>
+          <w:lang w:val="it-IT"/>
+        </w:rPr>
+      </w:pPr>
+      <w:r>
+        <w:rPr>
+          <w:rFonts w:asciiTheme="minorHAnsi" w:hAnsiTheme="minorHAnsi" w:cstheme="minorHAnsi"/>
+          <w:lang w:val="it-IT"/>
+        </w:rPr>
+        <w:t>Microsoft Project Professional 2019</w:t>
+      </w:r>
+    </w:p>
+    <w:p>
+      <w:pPr>
+        <w:pStyle w:val="Corpotesto"/>
+        <w:spacing w:after="0"/>
+        <w:ind w:left="426"/>
+        <w:rPr>
+          <w:rFonts w:asciiTheme="minorHAnsi" w:hAnsiTheme="minorHAnsi" w:cstheme="minorHAnsi"/>
+          <w:lang w:val="it-IT"/>
+        </w:rPr>
+      </w:pPr>
+      <w:r>
+        <w:rPr>
+          <w:rFonts w:asciiTheme="minorHAnsi" w:hAnsiTheme="minorHAnsi" w:cstheme="minorHAnsi"/>
+          <w:lang w:val="it-IT"/>
+        </w:rPr>
+        <w:t>Microsoft Visio Professional 2019</w:t>
+      </w:r>
+    </w:p>
+    <w:p>
+      <w:pPr>
+        <w:pStyle w:val="Corpotesto"/>
+        <w:spacing w:after="0"/>
+        <w:ind w:left="426"/>
+        <w:rPr>
+          <w:rFonts w:asciiTheme="minorHAnsi" w:hAnsiTheme="minorHAnsi" w:cstheme="minorHAnsi"/>
+          <w:lang w:val="it-IT"/>
+        </w:rPr>
+      </w:pPr>
+      <w:r>
+        <w:rPr>
+          <w:rFonts w:asciiTheme="minorHAnsi" w:hAnsiTheme="minorHAnsi" w:cstheme="minorHAnsi"/>
+          <w:lang w:val="it-IT"/>
+        </w:rPr>
+        <w:t>Visual Studio 2022</w:t>
+      </w:r>
+    </w:p>
+    <w:p>
+      <w:pPr>
+        <w:pStyle w:val="Corpotesto"/>
+        <w:spacing w:after="0"/>
+        <w:ind w:left="426"/>
+        <w:rPr>
+          <w:rFonts w:asciiTheme="minorHAnsi" w:hAnsiTheme="minorHAnsi" w:cstheme="minorHAnsi"/>
+          <w:lang w:val="it-IT"/>
+        </w:rPr>
+      </w:pPr>
       <w:r>
         <w:rPr>
           <w:rFonts w:asciiTheme="minorHAnsi" w:hAnsiTheme="minorHAnsi" w:cstheme="minorHAnsi"/>
@@ -2410,93 +2814,22 @@
           <w:rFonts w:asciiTheme="minorHAnsi" w:hAnsiTheme="minorHAnsi" w:cstheme="minorHAnsi"/>
           <w:lang w:val="it-IT"/>
         </w:rPr>
-        <w:t xml:space="preserve"> 3</w:t>
-      </w:r>
-      <w:r>
-        <w:rPr>
-          <w:rFonts w:asciiTheme="minorHAnsi" w:hAnsiTheme="minorHAnsi" w:cstheme="minorHAnsi"/>
-          <w:lang w:val="it-IT"/>
-        </w:rPr>
-        <w:br/>
-        <w:t xml:space="preserve">Controller Meta </w:t>
-      </w:r>
-      <w:proofErr w:type="spellStart"/>
-      <w:r>
-        <w:rPr>
-          <w:rFonts w:asciiTheme="minorHAnsi" w:hAnsiTheme="minorHAnsi" w:cstheme="minorHAnsi"/>
-          <w:lang w:val="it-IT"/>
-        </w:rPr>
-        <w:t>Quest</w:t>
-      </w:r>
-      <w:proofErr w:type="spellEnd"/>
-      <w:r>
-        <w:rPr>
-          <w:rFonts w:asciiTheme="minorHAnsi" w:hAnsiTheme="minorHAnsi" w:cstheme="minorHAnsi"/>
-          <w:lang w:val="it-IT"/>
-        </w:rPr>
-        <w:t xml:space="preserve"> 3</w:t>
-      </w:r>
-      <w:r>
-        <w:rPr>
-          <w:rFonts w:asciiTheme="minorHAnsi" w:hAnsiTheme="minorHAnsi" w:cstheme="minorHAnsi"/>
-          <w:lang w:val="it-IT"/>
-        </w:rPr>
-        <w:br/>
-      </w:r>
-      <w:proofErr w:type="spellStart"/>
-      <w:r>
-        <w:rPr>
-          <w:rFonts w:asciiTheme="minorHAnsi" w:hAnsiTheme="minorHAnsi" w:cstheme="minorHAnsi"/>
-          <w:lang w:val="it-IT"/>
-        </w:rPr>
-        <w:t>Unity</w:t>
-      </w:r>
-      <w:proofErr w:type="spellEnd"/>
-      <w:r>
-        <w:rPr>
-          <w:rFonts w:asciiTheme="minorHAnsi" w:hAnsiTheme="minorHAnsi" w:cstheme="minorHAnsi"/>
-          <w:lang w:val="it-IT"/>
-        </w:rPr>
-        <w:t xml:space="preserve"> </w:t>
-      </w:r>
-      <w:proofErr w:type="spellStart"/>
-      <w:r>
-        <w:rPr>
-          <w:rFonts w:asciiTheme="minorHAnsi" w:hAnsiTheme="minorHAnsi" w:cstheme="minorHAnsi"/>
-          <w:lang w:val="it-IT"/>
-        </w:rPr>
-        <w:t>Hub</w:t>
-      </w:r>
-      <w:proofErr w:type="spellEnd"/>
-      <w:r>
-        <w:rPr>
-          <w:rFonts w:asciiTheme="minorHAnsi" w:hAnsiTheme="minorHAnsi" w:cstheme="minorHAnsi"/>
-          <w:lang w:val="it-IT"/>
-        </w:rPr>
-        <w:t xml:space="preserve"> 3.8.0</w:t>
-      </w:r>
-      <w:r>
-        <w:rPr>
-          <w:rFonts w:asciiTheme="minorHAnsi" w:hAnsiTheme="minorHAnsi" w:cstheme="minorHAnsi"/>
-          <w:lang w:val="it-IT"/>
-        </w:rPr>
-        <w:br/>
-      </w:r>
-      <w:proofErr w:type="spellStart"/>
-      <w:r>
-        <w:rPr>
-          <w:rFonts w:asciiTheme="minorHAnsi" w:hAnsiTheme="minorHAnsi" w:cstheme="minorHAnsi"/>
-          <w:lang w:val="it-IT"/>
-        </w:rPr>
-        <w:t>Unity</w:t>
-      </w:r>
-      <w:proofErr w:type="spellEnd"/>
-      <w:r>
-        <w:rPr>
-          <w:rFonts w:asciiTheme="minorHAnsi" w:hAnsiTheme="minorHAnsi" w:cstheme="minorHAnsi"/>
-          <w:lang w:val="it-IT"/>
-        </w:rPr>
-        <w:t xml:space="preserve"> 6 (60000.0.35f1)</w:t>
+        <w:t xml:space="preserve"> Link</w:t>
+      </w:r>
+    </w:p>
+    <w:p>
+      <w:pPr>
+        <w:rPr>
+          <w:rFonts w:eastAsia="Times New Roman" w:cstheme="minorHAnsi"/>
+          <w:lang w:val="it-IT" w:eastAsia="fr-FR"/>
+        </w:rPr>
+      </w:pPr>
+      <w:r>
+        <w:rPr>
+          <w:rFonts w:cstheme="minorHAnsi"/>
+          <w:lang w:val="it-IT"/>
+        </w:rPr>
+        <w:br w:type="page"/>
       </w:r>
     </w:p>
     <w:p>
@@ -2518,6 +2851,7 @@
         <w:rPr>
           <w:lang w:val="it-IT"/>
         </w:rPr>
+        <w:lastRenderedPageBreak/>
         <w:t>PREREQUISITI</w:t>
       </w:r>
     </w:p>
@@ -3291,60 +3625,12 @@
           <w:lang w:val="it-IT"/>
         </w:rPr>
       </w:pPr>
-    </w:p>
-    <w:p>
-      <w:pPr>
-        <w:pStyle w:val="Corpotesto"/>
-        <w:spacing w:after="0"/>
-        <w:ind w:left="426"/>
-        <w:rPr>
-          <w:rFonts w:asciiTheme="minorHAnsi" w:hAnsiTheme="minorHAnsi" w:cstheme="minorHAnsi"/>
-          <w:lang w:val="it-IT"/>
-        </w:rPr>
-      </w:pPr>
-      <w:r>
-        <w:rPr>
-          <w:rFonts w:asciiTheme="minorHAnsi" w:hAnsiTheme="minorHAnsi" w:cstheme="minorHAnsi"/>
-          <w:lang w:val="it-IT"/>
-        </w:rPr>
-        <w:t xml:space="preserve">Il progetto punterà anche sull'integrazione di elementi di </w:t>
-      </w:r>
-      <w:proofErr w:type="spellStart"/>
-      <w:r>
-        <w:rPr>
-          <w:rFonts w:asciiTheme="minorHAnsi" w:hAnsiTheme="minorHAnsi" w:cstheme="minorHAnsi"/>
-          <w:lang w:val="it-IT"/>
-        </w:rPr>
-        <w:t>gamifica</w:t>
-      </w:r>
-      <w:r>
-        <w:rPr>
-          <w:rFonts w:asciiTheme="minorHAnsi" w:hAnsiTheme="minorHAnsi" w:cstheme="minorHAnsi"/>
-          <w:lang w:val="it-IT"/>
-        </w:rPr>
-        <w:t>tion</w:t>
-      </w:r>
-      <w:proofErr w:type="spellEnd"/>
-      <w:r>
-        <w:rPr>
-          <w:rFonts w:asciiTheme="minorHAnsi" w:hAnsiTheme="minorHAnsi" w:cstheme="minorHAnsi"/>
-          <w:lang w:val="it-IT"/>
-        </w:rPr>
-        <w:t xml:space="preserve"> per stimolare l'interesse e la partecipazione degli utenti, incentivandoli a rimanere motivati durante l'esperienza</w:t>
-      </w:r>
-      <w:r>
-        <w:rPr>
-          <w:rFonts w:asciiTheme="minorHAnsi" w:hAnsiTheme="minorHAnsi" w:cstheme="minorHAnsi"/>
-          <w:lang w:val="it-IT"/>
-        </w:rPr>
-        <w:t xml:space="preserve"> c</w:t>
-      </w:r>
-      <w:r>
-        <w:rPr>
-          <w:rFonts w:asciiTheme="minorHAnsi" w:hAnsiTheme="minorHAnsi" w:cstheme="minorHAnsi"/>
-          <w:lang w:val="it-IT"/>
-        </w:rPr>
-        <w:t xml:space="preserve">on livelli di difficoltà crescenti, ostacoli imprevisti e sfide da superare. L'interfaccia utente sarà progettata per essere semplice e intuitiva, riducendo al minimo il rischio di disorientamento o </w:t>
+      <w:r>
+        <w:rPr>
+          <w:rFonts w:asciiTheme="minorHAnsi" w:hAnsiTheme="minorHAnsi" w:cstheme="minorHAnsi"/>
+          <w:lang w:val="it-IT"/>
+        </w:rPr>
+        <w:t xml:space="preserve">L'interfaccia utente sarà progettata per essere semplice e intuitiva, riducendo al minimo il rischio di disorientamento o </w:t>
       </w:r>
       <w:proofErr w:type="spellStart"/>
       <w:r>
@@ -3787,8 +4073,8 @@
           <w:lang w:val="it-IT"/>
         </w:rPr>
       </w:pPr>
-      <w:bookmarkStart w:id="5" w:name="OLE_LINK1"/>
-      <w:bookmarkStart w:id="6" w:name="OLE_LINK2"/>
+      <w:bookmarkStart w:id="4" w:name="OLE_LINK1"/>
+      <w:bookmarkStart w:id="5" w:name="OLE_LINK2"/>
       <w:r>
         <w:rPr>
           <w:lang w:val="it-IT"/>
@@ -3808,10 +4094,10 @@
           <w:lang w:val="it-IT"/>
         </w:rPr>
       </w:pPr>
-      <w:bookmarkStart w:id="7" w:name="OLE_LINK14"/>
-      <w:bookmarkStart w:id="8" w:name="OLE_LINK15"/>
+      <w:bookmarkStart w:id="6" w:name="OLE_LINK14"/>
+      <w:bookmarkStart w:id="7" w:name="OLE_LINK15"/>
+      <w:bookmarkEnd w:id="4"/>
       <w:bookmarkEnd w:id="5"/>
-      <w:bookmarkEnd w:id="6"/>
       <w:r>
         <w:rPr>
           <w:rFonts w:asciiTheme="minorHAnsi" w:hAnsiTheme="minorHAnsi" w:cstheme="minorHAnsi"/>
@@ -3912,8 +4198,8 @@
         <w:t>...).</w:t>
       </w:r>
     </w:p>
+    <w:bookmarkEnd w:id="6"/>
     <w:bookmarkEnd w:id="7"/>
-    <w:bookmarkEnd w:id="8"/>
     <w:p>
       <w:pPr>
         <w:pStyle w:val="NormaleWeb"/>
@@ -4131,6 +4417,8 @@
         </w:rPr>
         <w:t>147 (Parametrizzazione, riusabilità, adattamento)</w:t>
       </w:r>
+      <w:bookmarkStart w:id="8" w:name="_GoBack"/>
+      <w:bookmarkEnd w:id="8"/>
     </w:p>
     <w:p>
       <w:pPr>
@@ -4391,21 +4679,42 @@
                 <w:sz w:val="16"/>
                 <w:lang w:val="it-IT"/>
               </w:rPr>
-              <w:t>Canobbio, 0</w:t>
+              <w:t xml:space="preserve">Canobbio, </w:t>
             </w:r>
             <w:r>
               <w:rPr>
                 <w:sz w:val="16"/>
                 <w:lang w:val="it-IT"/>
               </w:rPr>
-              <w:t>1</w:t>
+              <w:t>27</w:t>
             </w:r>
             <w:r>
               <w:rPr>
                 <w:sz w:val="16"/>
                 <w:lang w:val="it-IT"/>
               </w:rPr>
-              <w:t>.09.2019</w:t>
+              <w:t>.</w:t>
+            </w:r>
+            <w:r>
+              <w:rPr>
+                <w:sz w:val="16"/>
+                <w:lang w:val="it-IT"/>
+              </w:rPr>
+              <w:t>01</w:t>
+            </w:r>
+            <w:r>
+              <w:rPr>
+                <w:sz w:val="16"/>
+                <w:lang w:val="it-IT"/>
+              </w:rPr>
+              <w:t>.20</w:t>
+            </w:r>
+            <w:r>
+              <w:rPr>
+                <w:sz w:val="16"/>
+                <w:lang w:val="it-IT"/>
+              </w:rPr>
+              <w:t>25</w:t>
             </w:r>
           </w:p>
         </w:tc>
@@ -4452,8 +4761,26 @@
                 <w:sz w:val="16"/>
                 <w:lang w:val="it-IT"/>
               </w:rPr>
-              <w:t>Canobbio, 03.09.2019</w:t>
-            </w:r>
+              <w:t xml:space="preserve">Canobbio, </w:t>
+            </w:r>
+            <w:proofErr w:type="spellStart"/>
+            <w:r>
+              <w:rPr>
+                <w:sz w:val="16"/>
+                <w:lang w:val="it-IT"/>
+              </w:rPr>
+              <w:t>xx.</w:t>
+            </w:r>
+            <w:proofErr w:type="gramStart"/>
+            <w:r>
+              <w:rPr>
+                <w:sz w:val="16"/>
+                <w:lang w:val="it-IT"/>
+              </w:rPr>
+              <w:t>xx.xxxx</w:t>
+            </w:r>
+            <w:proofErr w:type="spellEnd"/>
+            <w:proofErr w:type="gramEnd"/>
           </w:p>
         </w:tc>
       </w:tr>
@@ -4583,10 +4910,27 @@
             <w:pPr>
               <w:jc w:val="both"/>
               <w:rPr>
+                <w:rFonts w:ascii="Vladimir Script" w:hAnsi="Vladimir Script"/>
                 <w:sz w:val="16"/>
                 <w:lang w:val="it-IT"/>
               </w:rPr>
             </w:pPr>
+            <w:r>
+              <w:rPr>
+                <w:rFonts w:cstheme="minorHAnsi"/>
+                <w:sz w:val="40"/>
+                <w:lang w:val="it-IT"/>
+              </w:rPr>
+              <w:t>Fadda</w:t>
+            </w:r>
+            <w:r>
+              <w:rPr>
+                <w:rFonts w:ascii="Vladimir Script" w:hAnsi="Vladimir Script"/>
+                <w:sz w:val="40"/>
+                <w:lang w:val="it-IT"/>
+              </w:rPr>
+              <w:t xml:space="preserve"> Nicolò</w:t>
+            </w:r>
           </w:p>
         </w:tc>
         <w:tc>
@@ -5365,56 +5709,21 @@
                 <w:bCs/>
                 <w:sz w:val="20"/>
               </w:rPr>
-              <w:t>2</w:t>
+              <w:t xml:space="preserve">1 </w:t>
             </w:r>
             <w:r>
               <w:rPr>
                 <w:bCs/>
                 <w:sz w:val="20"/>
               </w:rPr>
-              <w:t>.</w:t>
+              <w:t>(</w:t>
             </w:r>
             <w:r>
               <w:rPr>
                 <w:bCs/>
                 <w:sz w:val="20"/>
               </w:rPr>
-              <w:t>1</w:t>
-            </w:r>
-            <w:r>
-              <w:rPr>
-                <w:bCs/>
-                <w:sz w:val="20"/>
-              </w:rPr>
-              <w:t xml:space="preserve"> (</w:t>
-            </w:r>
-            <w:r>
-              <w:rPr>
-                <w:bCs/>
-                <w:sz w:val="20"/>
-              </w:rPr>
-              <w:t>10</w:t>
-            </w:r>
-            <w:r>
-              <w:rPr>
-                <w:bCs/>
-                <w:sz w:val="20"/>
-              </w:rPr>
-              <w:t>0</w:t>
-            </w:r>
-            <w:r>
-              <w:rPr>
-                <w:bCs/>
-                <w:sz w:val="20"/>
-              </w:rPr>
-              <w:t>82</w:t>
-            </w:r>
-            <w:r>
-              <w:rPr>
-                <w:bCs/>
-                <w:sz w:val="20"/>
-              </w:rPr>
-              <w:t>0</w:t>
+              <w:t>270125</w:t>
             </w:r>
             <w:r>
               <w:rPr>
@@ -7882,7 +8191,7 @@
 </file>
 
 <file path=customXml/itemProps1.xml><?xml version="1.0" encoding="utf-8"?>
-<ds:datastoreItem xmlns:ds="http://schemas.openxmlformats.org/officeDocument/2006/customXml" ds:itemID="{815CB1A7-21C8-4D16-B896-B289F7035402}">
+<ds:datastoreItem xmlns:ds="http://schemas.openxmlformats.org/officeDocument/2006/customXml" ds:itemID="{0E2371C7-C9E5-42C4-ABE5-9EAEFD49E37C}">
   <ds:schemaRefs>
     <ds:schemaRef ds:uri="http://schemas.openxmlformats.org/officeDocument/2006/bibliography"/>
   </ds:schemaRefs>

</xml_diff>